<commit_message>
Added linux cheat sheets doc.
</commit_message>
<xml_diff>
--- a/_cheatsheets/Linux CMD Line Cheatsheet.docx
+++ b/_cheatsheets/Linux CMD Line Cheatsheet.docx
@@ -6,17 +6,1563 @@
       <w:pPr>
         <w:pStyle w:val="1"/>
         <w:jc w:val="center"/>
-      </w:pPr>
-      <w:r>
-        <w:rPr>
-          <w:lang w:val="en-US"/>
-        </w:rPr>
-        <w:t>Linux CMD Line Cheatsheet</w:t>
-      </w:r>
-      <w:bookmarkStart w:id="0" w:name="_GoBack"/>
+        <w:rPr>
+          <w:lang w:val="en-US"/>
+        </w:rPr>
+      </w:pPr>
+      <w:bookmarkStart w:id="0" w:name="_Toc174119004"/>
+      <w:r>
+        <w:rPr>
+          <w:lang w:val="en-US"/>
+        </w:rPr>
+        <w:t xml:space="preserve">Linux CMD Line </w:t>
+      </w:r>
+      <w:proofErr w:type="spellStart"/>
+      <w:r>
+        <w:rPr>
+          <w:lang w:val="en-US"/>
+        </w:rPr>
+        <w:t>Cheatsheet</w:t>
+      </w:r>
       <w:bookmarkEnd w:id="0"/>
+      <w:proofErr w:type="spellEnd"/>
+    </w:p>
+    <w:sdt>
+      <w:sdtPr>
+        <w:id w:val="1193429117"/>
+        <w:docPartObj>
+          <w:docPartGallery w:val="Table of Contents"/>
+          <w:docPartUnique/>
+        </w:docPartObj>
+      </w:sdtPr>
+      <w:sdtEndPr>
+        <w:rPr>
+          <w:rFonts w:asciiTheme="minorHAnsi" w:eastAsiaTheme="minorHAnsi" w:hAnsiTheme="minorHAnsi" w:cstheme="minorBidi"/>
+          <w:b/>
+          <w:bCs/>
+          <w:color w:val="auto"/>
+          <w:sz w:val="22"/>
+          <w:szCs w:val="22"/>
+          <w:lang w:eastAsia="en-US"/>
+        </w:rPr>
+      </w:sdtEndPr>
+      <w:sdtContent>
+        <w:p>
+          <w:pPr>
+            <w:pStyle w:val="a8"/>
+          </w:pPr>
+          <w:r>
+            <w:t>Оглавление</w:t>
+          </w:r>
+        </w:p>
+        <w:p>
+          <w:pPr>
+            <w:pStyle w:val="11"/>
+            <w:tabs>
+              <w:tab w:val="right" w:leader="dot" w:pos="10456"/>
+            </w:tabs>
+            <w:rPr>
+              <w:rFonts w:asciiTheme="minorHAnsi" w:eastAsiaTheme="minorEastAsia" w:hAnsiTheme="minorHAnsi" w:cstheme="minorBidi"/>
+              <w:b w:val="0"/>
+              <w:bCs w:val="0"/>
+              <w:caps w:val="0"/>
+              <w:noProof/>
+              <w:sz w:val="22"/>
+              <w:szCs w:val="22"/>
+              <w:lang w:eastAsia="ru-RU"/>
+            </w:rPr>
+          </w:pPr>
+          <w:r>
+            <w:fldChar w:fldCharType="begin"/>
+          </w:r>
+          <w:r>
+            <w:instrText xml:space="preserve"> TOC \o "1-3" \h \z \u </w:instrText>
+          </w:r>
+          <w:r>
+            <w:fldChar w:fldCharType="separate"/>
+          </w:r>
+          <w:hyperlink w:anchor="_Toc174119004" w:history="1">
+            <w:r>
+              <w:rPr>
+                <w:rStyle w:val="a9"/>
+                <w:noProof/>
+                <w:lang w:val="en-US"/>
+              </w:rPr>
+              <w:t>Linux CMD Line Cheatsheet</w:t>
+            </w:r>
+            <w:r>
+              <w:rPr>
+                <w:noProof/>
+                <w:webHidden/>
+              </w:rPr>
+              <w:tab/>
+            </w:r>
+            <w:r>
+              <w:rPr>
+                <w:noProof/>
+                <w:webHidden/>
+              </w:rPr>
+              <w:fldChar w:fldCharType="begin"/>
+            </w:r>
+            <w:r>
+              <w:rPr>
+                <w:noProof/>
+                <w:webHidden/>
+              </w:rPr>
+              <w:instrText xml:space="preserve"> PAGEREF _Toc174119004 \h </w:instrText>
+            </w:r>
+            <w:r>
+              <w:rPr>
+                <w:noProof/>
+                <w:webHidden/>
+              </w:rPr>
+            </w:r>
+            <w:r>
+              <w:rPr>
+                <w:noProof/>
+                <w:webHidden/>
+              </w:rPr>
+              <w:fldChar w:fldCharType="separate"/>
+            </w:r>
+            <w:r>
+              <w:rPr>
+                <w:noProof/>
+                <w:webHidden/>
+              </w:rPr>
+              <w:t>1</w:t>
+            </w:r>
+            <w:r>
+              <w:rPr>
+                <w:noProof/>
+                <w:webHidden/>
+              </w:rPr>
+              <w:fldChar w:fldCharType="end"/>
+            </w:r>
+          </w:hyperlink>
+        </w:p>
+        <w:p>
+          <w:pPr>
+            <w:pStyle w:val="21"/>
+            <w:tabs>
+              <w:tab w:val="right" w:leader="dot" w:pos="10456"/>
+            </w:tabs>
+            <w:rPr>
+              <w:rFonts w:eastAsiaTheme="minorEastAsia" w:cstheme="minorBidi"/>
+              <w:b w:val="0"/>
+              <w:bCs w:val="0"/>
+              <w:noProof/>
+              <w:sz w:val="22"/>
+              <w:szCs w:val="22"/>
+              <w:lang w:eastAsia="ru-RU"/>
+            </w:rPr>
+          </w:pPr>
+          <w:hyperlink w:anchor="_Toc174119005" w:history="1">
+            <w:r>
+              <w:rPr>
+                <w:rStyle w:val="a9"/>
+                <w:noProof/>
+                <w:lang w:val="en-US"/>
+              </w:rPr>
+              <w:t>Basic System Commands</w:t>
+            </w:r>
+            <w:r>
+              <w:rPr>
+                <w:noProof/>
+                <w:webHidden/>
+              </w:rPr>
+              <w:tab/>
+            </w:r>
+            <w:r>
+              <w:rPr>
+                <w:noProof/>
+                <w:webHidden/>
+              </w:rPr>
+              <w:fldChar w:fldCharType="begin"/>
+            </w:r>
+            <w:r>
+              <w:rPr>
+                <w:noProof/>
+                <w:webHidden/>
+              </w:rPr>
+              <w:instrText xml:space="preserve"> PAGEREF _Toc174119005 \h </w:instrText>
+            </w:r>
+            <w:r>
+              <w:rPr>
+                <w:noProof/>
+                <w:webHidden/>
+              </w:rPr>
+            </w:r>
+            <w:r>
+              <w:rPr>
+                <w:noProof/>
+                <w:webHidden/>
+              </w:rPr>
+              <w:fldChar w:fldCharType="separate"/>
+            </w:r>
+            <w:r>
+              <w:rPr>
+                <w:noProof/>
+                <w:webHidden/>
+              </w:rPr>
+              <w:t>1</w:t>
+            </w:r>
+            <w:r>
+              <w:rPr>
+                <w:noProof/>
+                <w:webHidden/>
+              </w:rPr>
+              <w:fldChar w:fldCharType="end"/>
+            </w:r>
+          </w:hyperlink>
+        </w:p>
+        <w:p>
+          <w:pPr>
+            <w:pStyle w:val="21"/>
+            <w:tabs>
+              <w:tab w:val="right" w:leader="dot" w:pos="10456"/>
+            </w:tabs>
+            <w:rPr>
+              <w:rFonts w:eastAsiaTheme="minorEastAsia" w:cstheme="minorBidi"/>
+              <w:b w:val="0"/>
+              <w:bCs w:val="0"/>
+              <w:noProof/>
+              <w:sz w:val="22"/>
+              <w:szCs w:val="22"/>
+              <w:lang w:eastAsia="ru-RU"/>
+            </w:rPr>
+          </w:pPr>
+          <w:hyperlink w:anchor="_Toc174119006" w:history="1">
+            <w:r>
+              <w:rPr>
+                <w:rStyle w:val="a9"/>
+                <w:noProof/>
+                <w:lang w:val="en-US"/>
+              </w:rPr>
+              <w:t>Work with FileSystems</w:t>
+            </w:r>
+            <w:r>
+              <w:rPr>
+                <w:noProof/>
+                <w:webHidden/>
+              </w:rPr>
+              <w:tab/>
+            </w:r>
+            <w:r>
+              <w:rPr>
+                <w:noProof/>
+                <w:webHidden/>
+              </w:rPr>
+              <w:fldChar w:fldCharType="begin"/>
+            </w:r>
+            <w:r>
+              <w:rPr>
+                <w:noProof/>
+                <w:webHidden/>
+              </w:rPr>
+              <w:instrText xml:space="preserve"> PAGEREF _Toc174119006 \h </w:instrText>
+            </w:r>
+            <w:r>
+              <w:rPr>
+                <w:noProof/>
+                <w:webHidden/>
+              </w:rPr>
+            </w:r>
+            <w:r>
+              <w:rPr>
+                <w:noProof/>
+                <w:webHidden/>
+              </w:rPr>
+              <w:fldChar w:fldCharType="separate"/>
+            </w:r>
+            <w:r>
+              <w:rPr>
+                <w:noProof/>
+                <w:webHidden/>
+              </w:rPr>
+              <w:t>1</w:t>
+            </w:r>
+            <w:r>
+              <w:rPr>
+                <w:noProof/>
+                <w:webHidden/>
+              </w:rPr>
+              <w:fldChar w:fldCharType="end"/>
+            </w:r>
+          </w:hyperlink>
+        </w:p>
+        <w:p>
+          <w:pPr>
+            <w:pStyle w:val="21"/>
+            <w:tabs>
+              <w:tab w:val="right" w:leader="dot" w:pos="10456"/>
+            </w:tabs>
+            <w:rPr>
+              <w:rFonts w:eastAsiaTheme="minorEastAsia" w:cstheme="minorBidi"/>
+              <w:b w:val="0"/>
+              <w:bCs w:val="0"/>
+              <w:noProof/>
+              <w:sz w:val="22"/>
+              <w:szCs w:val="22"/>
+              <w:lang w:eastAsia="ru-RU"/>
+            </w:rPr>
+          </w:pPr>
+          <w:hyperlink w:anchor="_Toc174119007" w:history="1">
+            <w:r>
+              <w:rPr>
+                <w:rStyle w:val="a9"/>
+                <w:noProof/>
+                <w:lang w:val="en-US"/>
+              </w:rPr>
+              <w:t>Bash</w:t>
+            </w:r>
+            <w:r>
+              <w:rPr>
+                <w:noProof/>
+                <w:webHidden/>
+              </w:rPr>
+              <w:tab/>
+            </w:r>
+            <w:r>
+              <w:rPr>
+                <w:noProof/>
+                <w:webHidden/>
+              </w:rPr>
+              <w:fldChar w:fldCharType="begin"/>
+            </w:r>
+            <w:r>
+              <w:rPr>
+                <w:noProof/>
+                <w:webHidden/>
+              </w:rPr>
+              <w:instrText xml:space="preserve"> PAGEREF _Toc174119007 \h </w:instrText>
+            </w:r>
+            <w:r>
+              <w:rPr>
+                <w:noProof/>
+                <w:webHidden/>
+              </w:rPr>
+            </w:r>
+            <w:r>
+              <w:rPr>
+                <w:noProof/>
+                <w:webHidden/>
+              </w:rPr>
+              <w:fldChar w:fldCharType="separate"/>
+            </w:r>
+            <w:r>
+              <w:rPr>
+                <w:noProof/>
+                <w:webHidden/>
+              </w:rPr>
+              <w:t>1</w:t>
+            </w:r>
+            <w:r>
+              <w:rPr>
+                <w:noProof/>
+                <w:webHidden/>
+              </w:rPr>
+              <w:fldChar w:fldCharType="end"/>
+            </w:r>
+          </w:hyperlink>
+        </w:p>
+        <w:p>
+          <w:pPr>
+            <w:pStyle w:val="21"/>
+            <w:tabs>
+              <w:tab w:val="right" w:leader="dot" w:pos="10456"/>
+            </w:tabs>
+            <w:rPr>
+              <w:rFonts w:eastAsiaTheme="minorEastAsia" w:cstheme="minorBidi"/>
+              <w:b w:val="0"/>
+              <w:bCs w:val="0"/>
+              <w:noProof/>
+              <w:sz w:val="22"/>
+              <w:szCs w:val="22"/>
+              <w:lang w:eastAsia="ru-RU"/>
+            </w:rPr>
+          </w:pPr>
+          <w:hyperlink w:anchor="_Toc174119008" w:history="1">
+            <w:r>
+              <w:rPr>
+                <w:rStyle w:val="a9"/>
+                <w:noProof/>
+                <w:lang w:val="en-US"/>
+              </w:rPr>
+              <w:t>Users and Groups</w:t>
+            </w:r>
+            <w:r>
+              <w:rPr>
+                <w:noProof/>
+                <w:webHidden/>
+              </w:rPr>
+              <w:tab/>
+            </w:r>
+            <w:r>
+              <w:rPr>
+                <w:noProof/>
+                <w:webHidden/>
+              </w:rPr>
+              <w:fldChar w:fldCharType="begin"/>
+            </w:r>
+            <w:r>
+              <w:rPr>
+                <w:noProof/>
+                <w:webHidden/>
+              </w:rPr>
+              <w:instrText xml:space="preserve"> PAGEREF _Toc174119008 \h </w:instrText>
+            </w:r>
+            <w:r>
+              <w:rPr>
+                <w:noProof/>
+                <w:webHidden/>
+              </w:rPr>
+            </w:r>
+            <w:r>
+              <w:rPr>
+                <w:noProof/>
+                <w:webHidden/>
+              </w:rPr>
+              <w:fldChar w:fldCharType="separate"/>
+            </w:r>
+            <w:r>
+              <w:rPr>
+                <w:noProof/>
+                <w:webHidden/>
+              </w:rPr>
+              <w:t>1</w:t>
+            </w:r>
+            <w:r>
+              <w:rPr>
+                <w:noProof/>
+                <w:webHidden/>
+              </w:rPr>
+              <w:fldChar w:fldCharType="end"/>
+            </w:r>
+          </w:hyperlink>
+        </w:p>
+        <w:p>
+          <w:pPr>
+            <w:pStyle w:val="21"/>
+            <w:tabs>
+              <w:tab w:val="right" w:leader="dot" w:pos="10456"/>
+            </w:tabs>
+            <w:rPr>
+              <w:rFonts w:eastAsiaTheme="minorEastAsia" w:cstheme="minorBidi"/>
+              <w:b w:val="0"/>
+              <w:bCs w:val="0"/>
+              <w:noProof/>
+              <w:sz w:val="22"/>
+              <w:szCs w:val="22"/>
+              <w:lang w:eastAsia="ru-RU"/>
+            </w:rPr>
+          </w:pPr>
+          <w:hyperlink w:anchor="_Toc174119009" w:history="1">
+            <w:r>
+              <w:rPr>
+                <w:rStyle w:val="a9"/>
+                <w:noProof/>
+                <w:lang w:val="en-US"/>
+              </w:rPr>
+              <w:t>Packages</w:t>
+            </w:r>
+            <w:r>
+              <w:rPr>
+                <w:noProof/>
+                <w:webHidden/>
+              </w:rPr>
+              <w:tab/>
+            </w:r>
+            <w:r>
+              <w:rPr>
+                <w:noProof/>
+                <w:webHidden/>
+              </w:rPr>
+              <w:fldChar w:fldCharType="begin"/>
+            </w:r>
+            <w:r>
+              <w:rPr>
+                <w:noProof/>
+                <w:webHidden/>
+              </w:rPr>
+              <w:instrText xml:space="preserve"> PAGEREF _Toc174119009 \h </w:instrText>
+            </w:r>
+            <w:r>
+              <w:rPr>
+                <w:noProof/>
+                <w:webHidden/>
+              </w:rPr>
+            </w:r>
+            <w:r>
+              <w:rPr>
+                <w:noProof/>
+                <w:webHidden/>
+              </w:rPr>
+              <w:fldChar w:fldCharType="separate"/>
+            </w:r>
+            <w:r>
+              <w:rPr>
+                <w:noProof/>
+                <w:webHidden/>
+              </w:rPr>
+              <w:t>1</w:t>
+            </w:r>
+            <w:r>
+              <w:rPr>
+                <w:noProof/>
+                <w:webHidden/>
+              </w:rPr>
+              <w:fldChar w:fldCharType="end"/>
+            </w:r>
+          </w:hyperlink>
+        </w:p>
+        <w:p>
+          <w:pPr>
+            <w:pStyle w:val="21"/>
+            <w:tabs>
+              <w:tab w:val="right" w:leader="dot" w:pos="10456"/>
+            </w:tabs>
+            <w:rPr>
+              <w:rFonts w:eastAsiaTheme="minorEastAsia" w:cstheme="minorBidi"/>
+              <w:b w:val="0"/>
+              <w:bCs w:val="0"/>
+              <w:noProof/>
+              <w:sz w:val="22"/>
+              <w:szCs w:val="22"/>
+              <w:lang w:eastAsia="ru-RU"/>
+            </w:rPr>
+          </w:pPr>
+          <w:hyperlink w:anchor="_Toc174119010" w:history="1">
+            <w:r>
+              <w:rPr>
+                <w:rStyle w:val="a9"/>
+                <w:noProof/>
+                <w:lang w:val="en-US"/>
+              </w:rPr>
+              <w:t>Network</w:t>
+            </w:r>
+            <w:r>
+              <w:rPr>
+                <w:noProof/>
+                <w:webHidden/>
+              </w:rPr>
+              <w:tab/>
+            </w:r>
+            <w:r>
+              <w:rPr>
+                <w:noProof/>
+                <w:webHidden/>
+              </w:rPr>
+              <w:fldChar w:fldCharType="begin"/>
+            </w:r>
+            <w:r>
+              <w:rPr>
+                <w:noProof/>
+                <w:webHidden/>
+              </w:rPr>
+              <w:instrText xml:space="preserve"> PAGEREF _Toc174119010 \h </w:instrText>
+            </w:r>
+            <w:r>
+              <w:rPr>
+                <w:noProof/>
+                <w:webHidden/>
+              </w:rPr>
+            </w:r>
+            <w:r>
+              <w:rPr>
+                <w:noProof/>
+                <w:webHidden/>
+              </w:rPr>
+              <w:fldChar w:fldCharType="separate"/>
+            </w:r>
+            <w:r>
+              <w:rPr>
+                <w:noProof/>
+                <w:webHidden/>
+              </w:rPr>
+              <w:t>1</w:t>
+            </w:r>
+            <w:r>
+              <w:rPr>
+                <w:noProof/>
+                <w:webHidden/>
+              </w:rPr>
+              <w:fldChar w:fldCharType="end"/>
+            </w:r>
+          </w:hyperlink>
+        </w:p>
+        <w:p>
+          <w:r>
+            <w:rPr>
+              <w:b/>
+              <w:bCs/>
+            </w:rPr>
+            <w:fldChar w:fldCharType="end"/>
+          </w:r>
+        </w:p>
+      </w:sdtContent>
+    </w:sdt>
+    <w:p>
+      <w:pPr>
+        <w:rPr>
+          <w:lang w:val="en-US"/>
+        </w:rPr>
+      </w:pPr>
+    </w:p>
+    <w:p>
+      <w:pPr>
+        <w:rPr>
+          <w:lang w:val="en-US"/>
+        </w:rPr>
+      </w:pPr>
+    </w:p>
+    <w:p>
+      <w:pPr>
+        <w:rPr>
+          <w:lang w:val="en-US"/>
+        </w:rPr>
+      </w:pPr>
+    </w:p>
+    <w:p>
+      <w:pPr>
+        <w:rPr>
+          <w:lang w:val="en-US"/>
+        </w:rPr>
+      </w:pPr>
+    </w:p>
+    <w:p>
+      <w:pPr>
+        <w:rPr>
+          <w:lang w:val="en-US"/>
+        </w:rPr>
+      </w:pPr>
+    </w:p>
+    <w:p>
+      <w:pPr>
+        <w:rPr>
+          <w:lang w:val="en-US"/>
+        </w:rPr>
+      </w:pPr>
+    </w:p>
+    <w:p>
+      <w:pPr>
+        <w:rPr>
+          <w:lang w:val="en-US"/>
+        </w:rPr>
+      </w:pPr>
+    </w:p>
+    <w:p>
+      <w:pPr>
+        <w:rPr>
+          <w:lang w:val="en-US"/>
+        </w:rPr>
+      </w:pPr>
+    </w:p>
+    <w:p>
+      <w:pPr>
+        <w:rPr>
+          <w:lang w:val="en-US"/>
+        </w:rPr>
+      </w:pPr>
+    </w:p>
+    <w:p>
+      <w:pPr>
+        <w:rPr>
+          <w:lang w:val="en-US"/>
+        </w:rPr>
+      </w:pPr>
+    </w:p>
+    <w:p>
+      <w:pPr>
+        <w:rPr>
+          <w:lang w:val="en-US"/>
+        </w:rPr>
+      </w:pPr>
+    </w:p>
+    <w:p>
+      <w:pPr>
+        <w:rPr>
+          <w:lang w:val="en-US"/>
+        </w:rPr>
+      </w:pPr>
+    </w:p>
+    <w:p>
+      <w:pPr>
+        <w:rPr>
+          <w:lang w:val="en-US"/>
+        </w:rPr>
+      </w:pPr>
+    </w:p>
+    <w:p>
+      <w:pPr>
+        <w:rPr>
+          <w:lang w:val="en-US"/>
+        </w:rPr>
+      </w:pPr>
+    </w:p>
+    <w:p>
+      <w:pPr>
+        <w:rPr>
+          <w:lang w:val="en-US"/>
+        </w:rPr>
+      </w:pPr>
+    </w:p>
+    <w:p>
+      <w:pPr>
+        <w:rPr>
+          <w:lang w:val="en-US"/>
+        </w:rPr>
+      </w:pPr>
+    </w:p>
+    <w:p>
+      <w:pPr>
+        <w:rPr>
+          <w:lang w:val="en-US"/>
+        </w:rPr>
+      </w:pPr>
+    </w:p>
+    <w:p>
+      <w:pPr>
+        <w:rPr>
+          <w:lang w:val="en-US"/>
+        </w:rPr>
+      </w:pPr>
+    </w:p>
+    <w:p>
+      <w:pPr>
+        <w:rPr>
+          <w:lang w:val="en-US"/>
+        </w:rPr>
+      </w:pPr>
+    </w:p>
+    <w:p>
+      <w:pPr>
+        <w:rPr>
+          <w:lang w:val="en-US"/>
+        </w:rPr>
+      </w:pPr>
+      <w:bookmarkStart w:id="1" w:name="_GoBack"/>
+      <w:bookmarkEnd w:id="1"/>
+    </w:p>
+    <w:p>
+      <w:pPr>
+        <w:pStyle w:val="2"/>
+        <w:rPr>
+          <w:lang w:val="en-US"/>
+        </w:rPr>
+      </w:pPr>
+      <w:bookmarkStart w:id="2" w:name="_Toc174119005"/>
+      <w:r>
+        <w:rPr>
+          <w:lang w:val="en-US"/>
+        </w:rPr>
+        <w:lastRenderedPageBreak/>
+        <w:t>Basic System Commands</w:t>
+      </w:r>
+      <w:bookmarkEnd w:id="2"/>
+    </w:p>
+    <w:tbl>
+      <w:tblPr>
+        <w:tblStyle w:val="a3"/>
+        <w:tblW w:w="0" w:type="auto"/>
+        <w:tblLook w:val="04A0" w:firstRow="1" w:lastRow="0" w:firstColumn="1" w:lastColumn="0" w:noHBand="0" w:noVBand="1"/>
+      </w:tblPr>
+      <w:tblGrid>
+        <w:gridCol w:w="5228"/>
+        <w:gridCol w:w="5228"/>
+      </w:tblGrid>
+      <w:tr>
+        <w:tc>
+          <w:tcPr>
+            <w:tcW w:w="5228" w:type="dxa"/>
+          </w:tcPr>
+          <w:p>
+            <w:pPr>
+              <w:rPr>
+                <w:lang w:val="en-US"/>
+              </w:rPr>
+            </w:pPr>
+          </w:p>
+        </w:tc>
+        <w:tc>
+          <w:tcPr>
+            <w:tcW w:w="5228" w:type="dxa"/>
+          </w:tcPr>
+          <w:p>
+            <w:pPr>
+              <w:rPr>
+                <w:lang w:val="en-US"/>
+              </w:rPr>
+            </w:pPr>
+          </w:p>
+        </w:tc>
+      </w:tr>
+      <w:tr>
+        <w:tc>
+          <w:tcPr>
+            <w:tcW w:w="5228" w:type="dxa"/>
+          </w:tcPr>
+          <w:p>
+            <w:pPr>
+              <w:rPr>
+                <w:lang w:val="en-US"/>
+              </w:rPr>
+            </w:pPr>
+          </w:p>
+        </w:tc>
+        <w:tc>
+          <w:tcPr>
+            <w:tcW w:w="5228" w:type="dxa"/>
+          </w:tcPr>
+          <w:p>
+            <w:pPr>
+              <w:rPr>
+                <w:lang w:val="en-US"/>
+              </w:rPr>
+            </w:pPr>
+          </w:p>
+        </w:tc>
+      </w:tr>
+      <w:tr>
+        <w:tc>
+          <w:tcPr>
+            <w:tcW w:w="5228" w:type="dxa"/>
+          </w:tcPr>
+          <w:p>
+            <w:pPr>
+              <w:rPr>
+                <w:lang w:val="en-US"/>
+              </w:rPr>
+            </w:pPr>
+          </w:p>
+        </w:tc>
+        <w:tc>
+          <w:tcPr>
+            <w:tcW w:w="5228" w:type="dxa"/>
+          </w:tcPr>
+          <w:p>
+            <w:pPr>
+              <w:rPr>
+                <w:lang w:val="en-US"/>
+              </w:rPr>
+            </w:pPr>
+          </w:p>
+        </w:tc>
+      </w:tr>
+      <w:tr>
+        <w:tc>
+          <w:tcPr>
+            <w:tcW w:w="5228" w:type="dxa"/>
+          </w:tcPr>
+          <w:p>
+            <w:pPr>
+              <w:rPr>
+                <w:lang w:val="en-US"/>
+              </w:rPr>
+            </w:pPr>
+          </w:p>
+        </w:tc>
+        <w:tc>
+          <w:tcPr>
+            <w:tcW w:w="5228" w:type="dxa"/>
+          </w:tcPr>
+          <w:p>
+            <w:pPr>
+              <w:rPr>
+                <w:lang w:val="en-US"/>
+              </w:rPr>
+            </w:pPr>
+          </w:p>
+        </w:tc>
+      </w:tr>
+      <w:tr>
+        <w:tc>
+          <w:tcPr>
+            <w:tcW w:w="5228" w:type="dxa"/>
+          </w:tcPr>
+          <w:p>
+            <w:pPr>
+              <w:rPr>
+                <w:lang w:val="en-US"/>
+              </w:rPr>
+            </w:pPr>
+          </w:p>
+        </w:tc>
+        <w:tc>
+          <w:tcPr>
+            <w:tcW w:w="5228" w:type="dxa"/>
+          </w:tcPr>
+          <w:p>
+            <w:pPr>
+              <w:rPr>
+                <w:lang w:val="en-US"/>
+              </w:rPr>
+            </w:pPr>
+          </w:p>
+        </w:tc>
+      </w:tr>
+      <w:tr>
+        <w:tc>
+          <w:tcPr>
+            <w:tcW w:w="5228" w:type="dxa"/>
+          </w:tcPr>
+          <w:p>
+            <w:pPr>
+              <w:rPr>
+                <w:lang w:val="en-US"/>
+              </w:rPr>
+            </w:pPr>
+          </w:p>
+        </w:tc>
+        <w:tc>
+          <w:tcPr>
+            <w:tcW w:w="5228" w:type="dxa"/>
+          </w:tcPr>
+          <w:p>
+            <w:pPr>
+              <w:rPr>
+                <w:lang w:val="en-US"/>
+              </w:rPr>
+            </w:pPr>
+          </w:p>
+        </w:tc>
+      </w:tr>
+      <w:tr>
+        <w:tc>
+          <w:tcPr>
+            <w:tcW w:w="5228" w:type="dxa"/>
+          </w:tcPr>
+          <w:p>
+            <w:pPr>
+              <w:rPr>
+                <w:lang w:val="en-US"/>
+              </w:rPr>
+            </w:pPr>
+          </w:p>
+        </w:tc>
+        <w:tc>
+          <w:tcPr>
+            <w:tcW w:w="5228" w:type="dxa"/>
+          </w:tcPr>
+          <w:p>
+            <w:pPr>
+              <w:rPr>
+                <w:lang w:val="en-US"/>
+              </w:rPr>
+            </w:pPr>
+          </w:p>
+        </w:tc>
+      </w:tr>
+    </w:tbl>
+    <w:p>
+      <w:pPr>
+        <w:rPr>
+          <w:lang w:val="en-US"/>
+        </w:rPr>
+      </w:pPr>
+    </w:p>
+    <w:p>
+      <w:pPr>
+        <w:pStyle w:val="2"/>
+        <w:rPr>
+          <w:lang w:val="en-US"/>
+        </w:rPr>
+      </w:pPr>
+      <w:bookmarkStart w:id="3" w:name="_Toc174119006"/>
+      <w:r>
+        <w:rPr>
+          <w:lang w:val="en-US"/>
+        </w:rPr>
+        <w:t xml:space="preserve">Work with </w:t>
+      </w:r>
+      <w:proofErr w:type="spellStart"/>
+      <w:r>
+        <w:rPr>
+          <w:lang w:val="en-US"/>
+        </w:rPr>
+        <w:t>FileSystems</w:t>
+      </w:r>
+      <w:bookmarkEnd w:id="3"/>
+      <w:proofErr w:type="spellEnd"/>
+    </w:p>
+    <w:tbl>
+      <w:tblPr>
+        <w:tblStyle w:val="a3"/>
+        <w:tblW w:w="0" w:type="auto"/>
+        <w:tblLook w:val="04A0" w:firstRow="1" w:lastRow="0" w:firstColumn="1" w:lastColumn="0" w:noHBand="0" w:noVBand="1"/>
+      </w:tblPr>
+      <w:tblGrid>
+        <w:gridCol w:w="5228"/>
+        <w:gridCol w:w="5228"/>
+      </w:tblGrid>
+      <w:tr>
+        <w:tc>
+          <w:tcPr>
+            <w:tcW w:w="5228" w:type="dxa"/>
+          </w:tcPr>
+          <w:p>
+            <w:pPr>
+              <w:rPr>
+                <w:lang w:val="en-US"/>
+              </w:rPr>
+            </w:pPr>
+          </w:p>
+        </w:tc>
+        <w:tc>
+          <w:tcPr>
+            <w:tcW w:w="5228" w:type="dxa"/>
+          </w:tcPr>
+          <w:p>
+            <w:pPr>
+              <w:rPr>
+                <w:lang w:val="en-US"/>
+              </w:rPr>
+            </w:pPr>
+          </w:p>
+        </w:tc>
+      </w:tr>
+      <w:tr>
+        <w:tc>
+          <w:tcPr>
+            <w:tcW w:w="5228" w:type="dxa"/>
+          </w:tcPr>
+          <w:p>
+            <w:pPr>
+              <w:rPr>
+                <w:lang w:val="en-US"/>
+              </w:rPr>
+            </w:pPr>
+          </w:p>
+        </w:tc>
+        <w:tc>
+          <w:tcPr>
+            <w:tcW w:w="5228" w:type="dxa"/>
+          </w:tcPr>
+          <w:p>
+            <w:pPr>
+              <w:rPr>
+                <w:lang w:val="en-US"/>
+              </w:rPr>
+            </w:pPr>
+          </w:p>
+        </w:tc>
+      </w:tr>
+      <w:tr>
+        <w:tc>
+          <w:tcPr>
+            <w:tcW w:w="5228" w:type="dxa"/>
+          </w:tcPr>
+          <w:p>
+            <w:pPr>
+              <w:rPr>
+                <w:lang w:val="en-US"/>
+              </w:rPr>
+            </w:pPr>
+          </w:p>
+        </w:tc>
+        <w:tc>
+          <w:tcPr>
+            <w:tcW w:w="5228" w:type="dxa"/>
+          </w:tcPr>
+          <w:p>
+            <w:pPr>
+              <w:rPr>
+                <w:lang w:val="en-US"/>
+              </w:rPr>
+            </w:pPr>
+          </w:p>
+        </w:tc>
+      </w:tr>
+      <w:tr>
+        <w:tc>
+          <w:tcPr>
+            <w:tcW w:w="5228" w:type="dxa"/>
+          </w:tcPr>
+          <w:p>
+            <w:pPr>
+              <w:rPr>
+                <w:lang w:val="en-US"/>
+              </w:rPr>
+            </w:pPr>
+          </w:p>
+        </w:tc>
+        <w:tc>
+          <w:tcPr>
+            <w:tcW w:w="5228" w:type="dxa"/>
+          </w:tcPr>
+          <w:p>
+            <w:pPr>
+              <w:rPr>
+                <w:lang w:val="en-US"/>
+              </w:rPr>
+            </w:pPr>
+          </w:p>
+        </w:tc>
+      </w:tr>
+      <w:tr>
+        <w:tc>
+          <w:tcPr>
+            <w:tcW w:w="5228" w:type="dxa"/>
+          </w:tcPr>
+          <w:p>
+            <w:pPr>
+              <w:rPr>
+                <w:lang w:val="en-US"/>
+              </w:rPr>
+            </w:pPr>
+          </w:p>
+        </w:tc>
+        <w:tc>
+          <w:tcPr>
+            <w:tcW w:w="5228" w:type="dxa"/>
+          </w:tcPr>
+          <w:p>
+            <w:pPr>
+              <w:rPr>
+                <w:lang w:val="en-US"/>
+              </w:rPr>
+            </w:pPr>
+          </w:p>
+        </w:tc>
+      </w:tr>
+      <w:tr>
+        <w:tc>
+          <w:tcPr>
+            <w:tcW w:w="5228" w:type="dxa"/>
+          </w:tcPr>
+          <w:p>
+            <w:pPr>
+              <w:rPr>
+                <w:lang w:val="en-US"/>
+              </w:rPr>
+            </w:pPr>
+          </w:p>
+        </w:tc>
+        <w:tc>
+          <w:tcPr>
+            <w:tcW w:w="5228" w:type="dxa"/>
+          </w:tcPr>
+          <w:p>
+            <w:pPr>
+              <w:rPr>
+                <w:lang w:val="en-US"/>
+              </w:rPr>
+            </w:pPr>
+          </w:p>
+        </w:tc>
+      </w:tr>
+      <w:tr>
+        <w:tc>
+          <w:tcPr>
+            <w:tcW w:w="5228" w:type="dxa"/>
+          </w:tcPr>
+          <w:p>
+            <w:pPr>
+              <w:rPr>
+                <w:lang w:val="en-US"/>
+              </w:rPr>
+            </w:pPr>
+          </w:p>
+        </w:tc>
+        <w:tc>
+          <w:tcPr>
+            <w:tcW w:w="5228" w:type="dxa"/>
+          </w:tcPr>
+          <w:p>
+            <w:pPr>
+              <w:rPr>
+                <w:lang w:val="en-US"/>
+              </w:rPr>
+            </w:pPr>
+          </w:p>
+        </w:tc>
+      </w:tr>
+      <w:tr>
+        <w:tc>
+          <w:tcPr>
+            <w:tcW w:w="5228" w:type="dxa"/>
+          </w:tcPr>
+          <w:p>
+            <w:pPr>
+              <w:rPr>
+                <w:lang w:val="en-US"/>
+              </w:rPr>
+            </w:pPr>
+          </w:p>
+        </w:tc>
+        <w:tc>
+          <w:tcPr>
+            <w:tcW w:w="5228" w:type="dxa"/>
+          </w:tcPr>
+          <w:p>
+            <w:pPr>
+              <w:rPr>
+                <w:lang w:val="en-US"/>
+              </w:rPr>
+            </w:pPr>
+          </w:p>
+        </w:tc>
+      </w:tr>
+    </w:tbl>
+    <w:p>
+      <w:pPr>
+        <w:rPr>
+          <w:lang w:val="en-US"/>
+        </w:rPr>
+      </w:pPr>
+    </w:p>
+    <w:p>
+      <w:pPr>
+        <w:pStyle w:val="2"/>
+        <w:rPr>
+          <w:lang w:val="en-US"/>
+        </w:rPr>
+      </w:pPr>
+      <w:bookmarkStart w:id="4" w:name="_Toc174119007"/>
+      <w:r>
+        <w:rPr>
+          <w:lang w:val="en-US"/>
+        </w:rPr>
+        <w:t>Bash</w:t>
+      </w:r>
+      <w:bookmarkEnd w:id="4"/>
+    </w:p>
+    <w:p>
+      <w:pPr>
+        <w:rPr>
+          <w:lang w:val="en-US"/>
+        </w:rPr>
+      </w:pPr>
+      <w:r>
+        <w:rPr>
+          <w:lang w:val="en-US"/>
+        </w:rPr>
+        <w:t>TBD</w:t>
+      </w:r>
+    </w:p>
+    <w:p>
+      <w:pPr>
+        <w:pStyle w:val="2"/>
+        <w:rPr>
+          <w:lang w:val="en-US"/>
+        </w:rPr>
+      </w:pPr>
+      <w:bookmarkStart w:id="5" w:name="_Toc174119008"/>
+      <w:r>
+        <w:rPr>
+          <w:lang w:val="en-US"/>
+        </w:rPr>
+        <w:t>Users and Groups</w:t>
+      </w:r>
+      <w:bookmarkEnd w:id="5"/>
+    </w:p>
+    <w:p>
+      <w:pPr>
+        <w:rPr>
+          <w:lang w:val="en-US"/>
+        </w:rPr>
+      </w:pPr>
+      <w:r>
+        <w:rPr>
+          <w:lang w:val="en-US"/>
+        </w:rPr>
+        <w:t>TBD</w:t>
+      </w:r>
+    </w:p>
+    <w:p>
+      <w:pPr>
+        <w:pStyle w:val="2"/>
+        <w:rPr>
+          <w:lang w:val="en-US"/>
+        </w:rPr>
+      </w:pPr>
+      <w:bookmarkStart w:id="6" w:name="_Toc174119009"/>
+      <w:r>
+        <w:rPr>
+          <w:lang w:val="en-US"/>
+        </w:rPr>
+        <w:t>Packages</w:t>
+      </w:r>
+      <w:bookmarkEnd w:id="6"/>
+    </w:p>
+    <w:p>
+      <w:pPr>
+        <w:rPr>
+          <w:lang w:val="en-US"/>
+        </w:rPr>
+      </w:pPr>
+      <w:r>
+        <w:rPr>
+          <w:lang w:val="en-US"/>
+        </w:rPr>
+        <w:t>TBD</w:t>
+      </w:r>
+    </w:p>
+    <w:p>
+      <w:pPr>
+        <w:pStyle w:val="2"/>
+        <w:rPr>
+          <w:lang w:val="en-US"/>
+        </w:rPr>
+      </w:pPr>
+      <w:bookmarkStart w:id="7" w:name="_Toc174119010"/>
+      <w:r>
+        <w:rPr>
+          <w:lang w:val="en-US"/>
+        </w:rPr>
+        <w:t>Network</w:t>
+      </w:r>
+      <w:bookmarkEnd w:id="7"/>
+    </w:p>
+    <w:p>
+      <w:pPr>
+        <w:rPr>
+          <w:lang w:val="en-US"/>
+        </w:rPr>
+      </w:pPr>
+      <w:r>
+        <w:rPr>
+          <w:lang w:val="en-US"/>
+        </w:rPr>
+        <w:t>TBD</w:t>
+      </w:r>
+    </w:p>
+    <w:p>
+      <w:pPr>
+        <w:rPr>
+          <w:lang w:val="en-US"/>
+        </w:rPr>
+      </w:pPr>
+      <w:r>
+        <w:rPr>
+          <w:lang w:val="en-US"/>
+        </w:rPr>
+        <w:t>Kernel</w:t>
+      </w:r>
+    </w:p>
+    <w:p>
+      <w:pPr>
+        <w:rPr>
+          <w:lang w:val="en-US"/>
+        </w:rPr>
+      </w:pPr>
+      <w:r>
+        <w:rPr>
+          <w:lang w:val="en-US"/>
+        </w:rPr>
+        <w:t>TBD</w:t>
+      </w:r>
+    </w:p>
+    <w:p>
+      <w:pPr>
+        <w:rPr>
+          <w:lang w:val="en-US"/>
+        </w:rPr>
+      </w:pPr>
+      <w:r>
+        <w:rPr>
+          <w:lang w:val="en-US"/>
+        </w:rPr>
+        <w:t>Loaders (GRUB/GRUB2)</w:t>
+      </w:r>
+    </w:p>
+    <w:p>
+      <w:pPr>
+        <w:rPr>
+          <w:lang w:val="en-US"/>
+        </w:rPr>
+      </w:pPr>
+      <w:r>
+        <w:rPr>
+          <w:lang w:val="en-US"/>
+        </w:rPr>
+        <w:t>TBD</w:t>
+      </w:r>
+    </w:p>
+    <w:p>
+      <w:pPr>
+        <w:rPr>
+          <w:lang w:val="en-US"/>
+        </w:rPr>
+      </w:pPr>
+      <w:r>
+        <w:rPr>
+          <w:lang w:val="en-US"/>
+        </w:rPr>
+        <w:t>Initialization and Processes</w:t>
+      </w:r>
+    </w:p>
+    <w:p>
+      <w:pPr>
+        <w:rPr>
+          <w:lang w:val="en-US"/>
+        </w:rPr>
+      </w:pPr>
+      <w:r>
+        <w:rPr>
+          <w:lang w:val="en-US"/>
+        </w:rPr>
+        <w:t>TBD</w:t>
+      </w:r>
+    </w:p>
+    <w:p>
+      <w:pPr>
+        <w:rPr>
+          <w:lang w:val="en-US"/>
+        </w:rPr>
+      </w:pPr>
+      <w:r>
+        <w:rPr>
+          <w:lang w:val="en-US"/>
+        </w:rPr>
+        <w:t>MUST HAVE Commands</w:t>
+      </w:r>
+    </w:p>
+    <w:p>
+      <w:pPr>
+        <w:rPr>
+          <w:lang w:val="en-US"/>
+        </w:rPr>
+      </w:pPr>
+      <w:r>
+        <w:rPr>
+          <w:lang w:val="en-US"/>
+        </w:rPr>
+        <w:t>TBD</w:t>
+      </w:r>
+    </w:p>
+    <w:p>
+      <w:pPr>
+        <w:rPr>
+          <w:lang w:val="en-US"/>
+        </w:rPr>
+      </w:pPr>
+      <w:r>
+        <w:rPr>
+          <w:lang w:val="en-US"/>
+        </w:rPr>
+        <w:t>Configuration Files</w:t>
+      </w:r>
+    </w:p>
+    <w:p>
+      <w:pPr>
+        <w:rPr>
+          <w:lang w:val="en-US"/>
+        </w:rPr>
+      </w:pPr>
+      <w:r>
+        <w:rPr>
+          <w:lang w:val="en-US"/>
+        </w:rPr>
+        <w:t>TBD</w:t>
+      </w:r>
+    </w:p>
+    <w:p>
+      <w:pPr>
+        <w:rPr>
+          <w:lang w:val="en-US"/>
+        </w:rPr>
+      </w:pPr>
+      <w:r>
+        <w:rPr>
+          <w:lang w:val="en-US"/>
+        </w:rPr>
+        <w:t>Journaling</w:t>
+      </w:r>
+    </w:p>
+    <w:p>
+      <w:pPr>
+        <w:rPr>
+          <w:lang w:val="en-US"/>
+        </w:rPr>
+      </w:pPr>
+      <w:r>
+        <w:rPr>
+          <w:lang w:val="en-US"/>
+        </w:rPr>
+        <w:t>TBD</w:t>
+      </w:r>
+    </w:p>
+    <w:p>
+      <w:pPr>
+        <w:rPr>
+          <w:lang w:val="en-US"/>
+        </w:rPr>
+      </w:pPr>
+      <w:r>
+        <w:rPr>
+          <w:lang w:val="en-US"/>
+        </w:rPr>
+        <w:t>Server Security</w:t>
+      </w:r>
+    </w:p>
+    <w:p>
+      <w:pPr>
+        <w:rPr>
+          <w:lang w:val="en-US"/>
+        </w:rPr>
+      </w:pPr>
+      <w:r>
+        <w:rPr>
+          <w:lang w:val="en-US"/>
+        </w:rPr>
+        <w:lastRenderedPageBreak/>
+        <w:t>TBD</w:t>
+      </w:r>
+    </w:p>
+    <w:p>
+      <w:pPr>
+        <w:rPr>
+          <w:lang w:val="en-US"/>
+        </w:rPr>
+      </w:pPr>
+      <w:r>
+        <w:rPr>
+          <w:lang w:val="en-US"/>
+        </w:rPr>
+        <w:t>Optimization and Automation</w:t>
+      </w:r>
+    </w:p>
+    <w:p>
+      <w:pPr>
+        <w:rPr>
+          <w:lang w:val="en-US"/>
+        </w:rPr>
+      </w:pPr>
+      <w:r>
+        <w:rPr>
+          <w:lang w:val="en-US"/>
+        </w:rPr>
+        <w:t>TBD</w:t>
+      </w:r>
+    </w:p>
+    <w:p>
+      <w:pPr>
+        <w:rPr>
+          <w:lang w:val="en-US"/>
+        </w:rPr>
+      </w:pPr>
+      <w:r>
+        <w:rPr>
+          <w:lang w:val="en-US"/>
+        </w:rPr>
+        <w:t>Virtualization</w:t>
+      </w:r>
+    </w:p>
+    <w:p>
+      <w:pPr>
+        <w:rPr>
+          <w:lang w:val="en-US"/>
+        </w:rPr>
+      </w:pPr>
+      <w:r>
+        <w:rPr>
+          <w:lang w:val="en-US"/>
+        </w:rPr>
+        <w:t>TBD</w:t>
+      </w:r>
     </w:p>
     <w:sectPr>
+      <w:footerReference w:type="default" r:id="rId7"/>
       <w:pgSz w:w="11906" w:h="16838"/>
       <w:pgMar w:top="720" w:right="720" w:bottom="720" w:left="720" w:header="708" w:footer="708" w:gutter="0"/>
       <w:cols w:space="708"/>
@@ -24,6 +1570,101 @@
     </w:sectPr>
   </w:body>
 </w:document>
+</file>
+
+<file path=word/endnotes.xml><?xml version="1.0" encoding="utf-8"?>
+<w:endnotes xmlns:wpc="http://schemas.microsoft.com/office/word/2010/wordprocessingCanvas" xmlns:cx="http://schemas.microsoft.com/office/drawing/2014/chartex" xmlns:cx1="http://schemas.microsoft.com/office/drawing/2015/9/8/chartex" xmlns:mc="http://schemas.openxmlformats.org/markup-compatibility/2006" xmlns:o="urn:schemas-microsoft-com:office:office" xmlns:r="http://schemas.openxmlformats.org/officeDocument/2006/relationships" xmlns:m="http://schemas.openxmlformats.org/officeDocument/2006/math" xmlns:v="urn:schemas-microsoft-com:vml" xmlns:wp14="http://schemas.microsoft.com/office/word/2010/wordprocessingDrawing" xmlns:wp="http://schemas.openxmlformats.org/drawingml/2006/wordprocessingDrawing" xmlns:w10="urn:schemas-microsoft-com:office:word" xmlns:w="http://schemas.openxmlformats.org/wordprocessingml/2006/main" xmlns:w14="http://schemas.microsoft.com/office/word/2010/wordml" xmlns:w15="http://schemas.microsoft.com/office/word/2012/wordml" xmlns:w16se="http://schemas.microsoft.com/office/word/2015/wordml/symex" xmlns:wpg="http://schemas.microsoft.com/office/word/2010/wordprocessingGroup" xmlns:wpi="http://schemas.microsoft.com/office/word/2010/wordprocessingInk" xmlns:wne="http://schemas.microsoft.com/office/word/2006/wordml" xmlns:wps="http://schemas.microsoft.com/office/word/2010/wordprocessingShape" mc:Ignorable="w14 w15 w16se wp14">
+  <w:endnote w:type="separator" w:id="-1">
+    <w:p>
+      <w:pPr>
+        <w:spacing w:after="0" w:line="240" w:lineRule="auto"/>
+      </w:pPr>
+      <w:r>
+        <w:separator/>
+      </w:r>
+    </w:p>
+  </w:endnote>
+  <w:endnote w:type="continuationSeparator" w:id="0">
+    <w:p>
+      <w:pPr>
+        <w:spacing w:after="0" w:line="240" w:lineRule="auto"/>
+      </w:pPr>
+      <w:r>
+        <w:continuationSeparator/>
+      </w:r>
+    </w:p>
+  </w:endnote>
+</w:endnotes>
+</file>
+
+<file path=word/footer1.xml><?xml version="1.0" encoding="utf-8"?>
+<w:ftr xmlns:wpc="http://schemas.microsoft.com/office/word/2010/wordprocessingCanvas" xmlns:cx="http://schemas.microsoft.com/office/drawing/2014/chartex" xmlns:cx1="http://schemas.microsoft.com/office/drawing/2015/9/8/chartex" xmlns:mc="http://schemas.openxmlformats.org/markup-compatibility/2006" xmlns:o="urn:schemas-microsoft-com:office:office" xmlns:r="http://schemas.openxmlformats.org/officeDocument/2006/relationships" xmlns:m="http://schemas.openxmlformats.org/officeDocument/2006/math" xmlns:v="urn:schemas-microsoft-com:vml" xmlns:wp14="http://schemas.microsoft.com/office/word/2010/wordprocessingDrawing" xmlns:wp="http://schemas.openxmlformats.org/drawingml/2006/wordprocessingDrawing" xmlns:w10="urn:schemas-microsoft-com:office:word" xmlns:w="http://schemas.openxmlformats.org/wordprocessingml/2006/main" xmlns:w14="http://schemas.microsoft.com/office/word/2010/wordml" xmlns:w15="http://schemas.microsoft.com/office/word/2012/wordml" xmlns:w16se="http://schemas.microsoft.com/office/word/2015/wordml/symex" xmlns:wpg="http://schemas.microsoft.com/office/word/2010/wordprocessingGroup" xmlns:wpi="http://schemas.microsoft.com/office/word/2010/wordprocessingInk" xmlns:wne="http://schemas.microsoft.com/office/word/2006/wordml" xmlns:wps="http://schemas.microsoft.com/office/word/2010/wordprocessingShape" mc:Ignorable="w14 w15 w16se wp14">
+  <w:sdt>
+    <w:sdtPr>
+      <w:id w:val="-962344363"/>
+      <w:docPartObj>
+        <w:docPartGallery w:val="Page Numbers (Bottom of Page)"/>
+        <w:docPartUnique/>
+      </w:docPartObj>
+    </w:sdtPr>
+    <w:sdtContent>
+      <w:p>
+        <w:pPr>
+          <w:pStyle w:val="a6"/>
+          <w:jc w:val="center"/>
+        </w:pPr>
+        <w:r>
+          <w:fldChar w:fldCharType="begin"/>
+        </w:r>
+        <w:r>
+          <w:instrText>PAGE   \* MERGEFORMAT</w:instrText>
+        </w:r>
+        <w:r>
+          <w:fldChar w:fldCharType="separate"/>
+        </w:r>
+        <w:r>
+          <w:rPr>
+            <w:noProof/>
+          </w:rPr>
+          <w:t>3</w:t>
+        </w:r>
+        <w:r>
+          <w:fldChar w:fldCharType="end"/>
+        </w:r>
+      </w:p>
+    </w:sdtContent>
+  </w:sdt>
+  <w:p>
+    <w:pPr>
+      <w:pStyle w:val="a6"/>
+    </w:pPr>
+  </w:p>
+</w:ftr>
+</file>
+
+<file path=word/footnotes.xml><?xml version="1.0" encoding="utf-8"?>
+<w:footnotes xmlns:wpc="http://schemas.microsoft.com/office/word/2010/wordprocessingCanvas" xmlns:cx="http://schemas.microsoft.com/office/drawing/2014/chartex" xmlns:cx1="http://schemas.microsoft.com/office/drawing/2015/9/8/chartex" xmlns:mc="http://schemas.openxmlformats.org/markup-compatibility/2006" xmlns:o="urn:schemas-microsoft-com:office:office" xmlns:r="http://schemas.openxmlformats.org/officeDocument/2006/relationships" xmlns:m="http://schemas.openxmlformats.org/officeDocument/2006/math" xmlns:v="urn:schemas-microsoft-com:vml" xmlns:wp14="http://schemas.microsoft.com/office/word/2010/wordprocessingDrawing" xmlns:wp="http://schemas.openxmlformats.org/drawingml/2006/wordprocessingDrawing" xmlns:w10="urn:schemas-microsoft-com:office:word" xmlns:w="http://schemas.openxmlformats.org/wordprocessingml/2006/main" xmlns:w14="http://schemas.microsoft.com/office/word/2010/wordml" xmlns:w15="http://schemas.microsoft.com/office/word/2012/wordml" xmlns:w16se="http://schemas.microsoft.com/office/word/2015/wordml/symex" xmlns:wpg="http://schemas.microsoft.com/office/word/2010/wordprocessingGroup" xmlns:wpi="http://schemas.microsoft.com/office/word/2010/wordprocessingInk" xmlns:wne="http://schemas.microsoft.com/office/word/2006/wordml" xmlns:wps="http://schemas.microsoft.com/office/word/2010/wordprocessingShape" mc:Ignorable="w14 w15 w16se wp14">
+  <w:footnote w:type="separator" w:id="-1">
+    <w:p>
+      <w:pPr>
+        <w:spacing w:after="0" w:line="240" w:lineRule="auto"/>
+      </w:pPr>
+      <w:r>
+        <w:separator/>
+      </w:r>
+    </w:p>
+  </w:footnote>
+  <w:footnote w:type="continuationSeparator" w:id="0">
+    <w:p>
+      <w:pPr>
+        <w:spacing w:after="0" w:line="240" w:lineRule="auto"/>
+      </w:pPr>
+      <w:r>
+        <w:continuationSeparator/>
+      </w:r>
+    </w:p>
+  </w:footnote>
+</w:footnotes>
 </file>
 
 <file path=word/styles.xml><?xml version="1.0" encoding="utf-8"?>
@@ -441,6 +2082,28 @@
       <w:szCs w:val="32"/>
     </w:rPr>
   </w:style>
+  <w:style w:type="paragraph" w:styleId="2">
+    <w:name w:val="heading 2"/>
+    <w:basedOn w:val="a"/>
+    <w:next w:val="a"/>
+    <w:link w:val="20"/>
+    <w:uiPriority w:val="9"/>
+    <w:unhideWhenUsed/>
+    <w:qFormat/>
+    <w:rsid w:val="0015755B"/>
+    <w:pPr>
+      <w:keepNext/>
+      <w:keepLines/>
+      <w:spacing w:before="40" w:after="0"/>
+      <w:outlineLvl w:val="1"/>
+    </w:pPr>
+    <w:rPr>
+      <w:rFonts w:asciiTheme="majorHAnsi" w:eastAsiaTheme="majorEastAsia" w:hAnsiTheme="majorHAnsi" w:cstheme="majorBidi"/>
+      <w:color w:val="2E74B5" w:themeColor="accent1" w:themeShade="BF"/>
+      <w:sz w:val="26"/>
+      <w:szCs w:val="26"/>
+    </w:rPr>
+  </w:style>
   <w:style w:type="character" w:default="1" w:styleId="a0">
     <w:name w:val="Default Paragraph Font"/>
     <w:uiPriority w:val="1"/>
@@ -479,6 +2142,273 @@
       <w:color w:val="2E74B5" w:themeColor="accent1" w:themeShade="BF"/>
       <w:sz w:val="32"/>
       <w:szCs w:val="32"/>
+    </w:rPr>
+  </w:style>
+  <w:style w:type="character" w:customStyle="1" w:styleId="20">
+    <w:name w:val="Заголовок 2 Знак"/>
+    <w:basedOn w:val="a0"/>
+    <w:link w:val="2"/>
+    <w:uiPriority w:val="9"/>
+    <w:rsid w:val="0015755B"/>
+    <w:rPr>
+      <w:rFonts w:asciiTheme="majorHAnsi" w:eastAsiaTheme="majorEastAsia" w:hAnsiTheme="majorHAnsi" w:cstheme="majorBidi"/>
+      <w:color w:val="2E74B5" w:themeColor="accent1" w:themeShade="BF"/>
+      <w:sz w:val="26"/>
+      <w:szCs w:val="26"/>
+    </w:rPr>
+  </w:style>
+  <w:style w:type="table" w:styleId="a3">
+    <w:name w:val="Table Grid"/>
+    <w:basedOn w:val="a1"/>
+    <w:uiPriority w:val="39"/>
+    <w:rsid w:val="0015755B"/>
+    <w:pPr>
+      <w:spacing w:after="0" w:line="240" w:lineRule="auto"/>
+    </w:pPr>
+    <w:tblPr>
+      <w:tblBorders>
+        <w:top w:val="single" w:sz="4" w:space="0" w:color="auto"/>
+        <w:left w:val="single" w:sz="4" w:space="0" w:color="auto"/>
+        <w:bottom w:val="single" w:sz="4" w:space="0" w:color="auto"/>
+        <w:right w:val="single" w:sz="4" w:space="0" w:color="auto"/>
+        <w:insideH w:val="single" w:sz="4" w:space="0" w:color="auto"/>
+        <w:insideV w:val="single" w:sz="4" w:space="0" w:color="auto"/>
+      </w:tblBorders>
+    </w:tblPr>
+  </w:style>
+  <w:style w:type="paragraph" w:styleId="a4">
+    <w:name w:val="header"/>
+    <w:basedOn w:val="a"/>
+    <w:link w:val="a5"/>
+    <w:uiPriority w:val="99"/>
+    <w:unhideWhenUsed/>
+    <w:rsid w:val="00664B7A"/>
+    <w:pPr>
+      <w:tabs>
+        <w:tab w:val="center" w:pos="4677"/>
+        <w:tab w:val="right" w:pos="9355"/>
+      </w:tabs>
+      <w:spacing w:after="0" w:line="240" w:lineRule="auto"/>
+    </w:pPr>
+  </w:style>
+  <w:style w:type="character" w:customStyle="1" w:styleId="a5">
+    <w:name w:val="Верхний колонтитул Знак"/>
+    <w:basedOn w:val="a0"/>
+    <w:link w:val="a4"/>
+    <w:uiPriority w:val="99"/>
+    <w:rsid w:val="00664B7A"/>
+  </w:style>
+  <w:style w:type="paragraph" w:styleId="a6">
+    <w:name w:val="footer"/>
+    <w:basedOn w:val="a"/>
+    <w:link w:val="a7"/>
+    <w:uiPriority w:val="99"/>
+    <w:unhideWhenUsed/>
+    <w:rsid w:val="00664B7A"/>
+    <w:pPr>
+      <w:tabs>
+        <w:tab w:val="center" w:pos="4677"/>
+        <w:tab w:val="right" w:pos="9355"/>
+      </w:tabs>
+      <w:spacing w:after="0" w:line="240" w:lineRule="auto"/>
+    </w:pPr>
+  </w:style>
+  <w:style w:type="character" w:customStyle="1" w:styleId="a7">
+    <w:name w:val="Нижний колонтитул Знак"/>
+    <w:basedOn w:val="a0"/>
+    <w:link w:val="a6"/>
+    <w:uiPriority w:val="99"/>
+    <w:rsid w:val="00664B7A"/>
+  </w:style>
+  <w:style w:type="paragraph" w:styleId="11">
+    <w:name w:val="toc 1"/>
+    <w:basedOn w:val="a"/>
+    <w:next w:val="a"/>
+    <w:autoRedefine/>
+    <w:uiPriority w:val="39"/>
+    <w:unhideWhenUsed/>
+    <w:rsid w:val="00664B7A"/>
+    <w:pPr>
+      <w:spacing w:before="360" w:after="0"/>
+    </w:pPr>
+    <w:rPr>
+      <w:rFonts w:asciiTheme="majorHAnsi" w:hAnsiTheme="majorHAnsi" w:cstheme="majorHAnsi"/>
+      <w:b/>
+      <w:bCs/>
+      <w:caps/>
+      <w:sz w:val="24"/>
+      <w:szCs w:val="24"/>
+    </w:rPr>
+  </w:style>
+  <w:style w:type="paragraph" w:styleId="21">
+    <w:name w:val="toc 2"/>
+    <w:basedOn w:val="a"/>
+    <w:next w:val="a"/>
+    <w:autoRedefine/>
+    <w:uiPriority w:val="39"/>
+    <w:unhideWhenUsed/>
+    <w:rsid w:val="00664B7A"/>
+    <w:pPr>
+      <w:spacing w:before="240" w:after="0"/>
+    </w:pPr>
+    <w:rPr>
+      <w:rFonts w:cstheme="minorHAnsi"/>
+      <w:b/>
+      <w:bCs/>
+      <w:sz w:val="20"/>
+      <w:szCs w:val="20"/>
+    </w:rPr>
+  </w:style>
+  <w:style w:type="paragraph" w:styleId="3">
+    <w:name w:val="toc 3"/>
+    <w:basedOn w:val="a"/>
+    <w:next w:val="a"/>
+    <w:autoRedefine/>
+    <w:uiPriority w:val="39"/>
+    <w:unhideWhenUsed/>
+    <w:rsid w:val="00664B7A"/>
+    <w:pPr>
+      <w:spacing w:after="0"/>
+      <w:ind w:left="220"/>
+    </w:pPr>
+    <w:rPr>
+      <w:rFonts w:cstheme="minorHAnsi"/>
+      <w:sz w:val="20"/>
+      <w:szCs w:val="20"/>
+    </w:rPr>
+  </w:style>
+  <w:style w:type="paragraph" w:styleId="4">
+    <w:name w:val="toc 4"/>
+    <w:basedOn w:val="a"/>
+    <w:next w:val="a"/>
+    <w:autoRedefine/>
+    <w:uiPriority w:val="39"/>
+    <w:unhideWhenUsed/>
+    <w:rsid w:val="00664B7A"/>
+    <w:pPr>
+      <w:spacing w:after="0"/>
+      <w:ind w:left="440"/>
+    </w:pPr>
+    <w:rPr>
+      <w:rFonts w:cstheme="minorHAnsi"/>
+      <w:sz w:val="20"/>
+      <w:szCs w:val="20"/>
+    </w:rPr>
+  </w:style>
+  <w:style w:type="paragraph" w:styleId="5">
+    <w:name w:val="toc 5"/>
+    <w:basedOn w:val="a"/>
+    <w:next w:val="a"/>
+    <w:autoRedefine/>
+    <w:uiPriority w:val="39"/>
+    <w:unhideWhenUsed/>
+    <w:rsid w:val="00664B7A"/>
+    <w:pPr>
+      <w:spacing w:after="0"/>
+      <w:ind w:left="660"/>
+    </w:pPr>
+    <w:rPr>
+      <w:rFonts w:cstheme="minorHAnsi"/>
+      <w:sz w:val="20"/>
+      <w:szCs w:val="20"/>
+    </w:rPr>
+  </w:style>
+  <w:style w:type="paragraph" w:styleId="6">
+    <w:name w:val="toc 6"/>
+    <w:basedOn w:val="a"/>
+    <w:next w:val="a"/>
+    <w:autoRedefine/>
+    <w:uiPriority w:val="39"/>
+    <w:unhideWhenUsed/>
+    <w:rsid w:val="00664B7A"/>
+    <w:pPr>
+      <w:spacing w:after="0"/>
+      <w:ind w:left="880"/>
+    </w:pPr>
+    <w:rPr>
+      <w:rFonts w:cstheme="minorHAnsi"/>
+      <w:sz w:val="20"/>
+      <w:szCs w:val="20"/>
+    </w:rPr>
+  </w:style>
+  <w:style w:type="paragraph" w:styleId="7">
+    <w:name w:val="toc 7"/>
+    <w:basedOn w:val="a"/>
+    <w:next w:val="a"/>
+    <w:autoRedefine/>
+    <w:uiPriority w:val="39"/>
+    <w:unhideWhenUsed/>
+    <w:rsid w:val="00664B7A"/>
+    <w:pPr>
+      <w:spacing w:after="0"/>
+      <w:ind w:left="1100"/>
+    </w:pPr>
+    <w:rPr>
+      <w:rFonts w:cstheme="minorHAnsi"/>
+      <w:sz w:val="20"/>
+      <w:szCs w:val="20"/>
+    </w:rPr>
+  </w:style>
+  <w:style w:type="paragraph" w:styleId="8">
+    <w:name w:val="toc 8"/>
+    <w:basedOn w:val="a"/>
+    <w:next w:val="a"/>
+    <w:autoRedefine/>
+    <w:uiPriority w:val="39"/>
+    <w:unhideWhenUsed/>
+    <w:rsid w:val="00664B7A"/>
+    <w:pPr>
+      <w:spacing w:after="0"/>
+      <w:ind w:left="1320"/>
+    </w:pPr>
+    <w:rPr>
+      <w:rFonts w:cstheme="minorHAnsi"/>
+      <w:sz w:val="20"/>
+      <w:szCs w:val="20"/>
+    </w:rPr>
+  </w:style>
+  <w:style w:type="paragraph" w:styleId="9">
+    <w:name w:val="toc 9"/>
+    <w:basedOn w:val="a"/>
+    <w:next w:val="a"/>
+    <w:autoRedefine/>
+    <w:uiPriority w:val="39"/>
+    <w:unhideWhenUsed/>
+    <w:rsid w:val="00664B7A"/>
+    <w:pPr>
+      <w:spacing w:after="0"/>
+      <w:ind w:left="1540"/>
+    </w:pPr>
+    <w:rPr>
+      <w:rFonts w:cstheme="minorHAnsi"/>
+      <w:sz w:val="20"/>
+      <w:szCs w:val="20"/>
+    </w:rPr>
+  </w:style>
+  <w:style w:type="paragraph" w:styleId="a8">
+    <w:name w:val="TOC Heading"/>
+    <w:basedOn w:val="1"/>
+    <w:next w:val="a"/>
+    <w:uiPriority w:val="39"/>
+    <w:unhideWhenUsed/>
+    <w:qFormat/>
+    <w:rsid w:val="00664B7A"/>
+    <w:pPr>
+      <w:outlineLvl w:val="9"/>
+    </w:pPr>
+    <w:rPr>
+      <w:lang w:eastAsia="ru-RU"/>
+    </w:rPr>
+  </w:style>
+  <w:style w:type="character" w:styleId="a9">
+    <w:name w:val="Hyperlink"/>
+    <w:basedOn w:val="a0"/>
+    <w:uiPriority w:val="99"/>
+    <w:unhideWhenUsed/>
+    <w:rsid w:val="00664B7A"/>
+    <w:rPr>
+      <w:color w:val="0563C1" w:themeColor="hyperlink"/>
+      <w:u w:val="single"/>
     </w:rPr>
   </w:style>
 </w:styles>
@@ -743,4 +2673,16 @@
     </a:ext>
   </a:extLst>
 </a:theme>
+</file>
+
+<file path=customXml/item1.xml><?xml version="1.0" encoding="utf-8"?>
+<b:Sources xmlns:b="http://schemas.openxmlformats.org/officeDocument/2006/bibliography" xmlns="http://schemas.openxmlformats.org/officeDocument/2006/bibliography" SelectedStyle="\APASixthEditionOfficeOnline.xsl" StyleName="APA" Version="6"/>
+</file>
+
+<file path=customXml/itemProps1.xml><?xml version="1.0" encoding="utf-8"?>
+<ds:datastoreItem xmlns:ds="http://schemas.openxmlformats.org/officeDocument/2006/customXml" ds:itemID="{71B9B3CA-9073-4A7D-8493-DBF9FBD98D13}">
+  <ds:schemaRefs>
+    <ds:schemaRef ds:uri="http://schemas.openxmlformats.org/officeDocument/2006/bibliography"/>
+  </ds:schemaRefs>
+</ds:datastoreItem>
 </file>
</xml_diff>